<commit_message>
docs: :memo: added my part in the chartering report
</commit_message>
<xml_diff>
--- a/reports/Chartering Report.docx
+++ b/reports/Chartering Report.docx
@@ -270,6 +270,9 @@
             <w:pPr>
               <w:jc w:val="center"/>
             </w:pPr>
+            <w:r>
+              <w:t>Prieto Fernández, Juan</w:t>
+            </w:r>
           </w:p>
         </w:tc>
         <w:tc>
@@ -280,6 +283,9 @@
             <w:pPr>
               <w:jc w:val="center"/>
             </w:pPr>
+            <w:r>
+              <w:t>Developer</w:t>
+            </w:r>
           </w:p>
         </w:tc>
         <w:tc>
@@ -290,6 +296,9 @@
             <w:pPr>
               <w:jc w:val="center"/>
             </w:pPr>
+            <w:r>
+              <w:t>juaprifer@alum.us.es</w:t>
+            </w:r>
           </w:p>
         </w:tc>
         <w:tc>
@@ -300,6 +309,9 @@
             <w:pPr>
               <w:jc w:val="center"/>
             </w:pPr>
+            <w:r>
+              <w:t>SDL0657</w:t>
+            </w:r>
           </w:p>
         </w:tc>
       </w:tr>
@@ -476,7 +488,19 @@
           <w:rPr>
             <w:rStyle w:val="Hipervnculo"/>
           </w:rPr>
-          <w:t>https://ev.us.es/ultra/courses/_98112_1/cl/outline</w:t>
+          <w:t>https://ev.us.es/ultra/courses/_98112_1/c</w:t>
+        </w:r>
+        <w:r>
+          <w:rPr>
+            <w:rStyle w:val="Hipervnculo"/>
+          </w:rPr>
+          <w:t>l</w:t>
+        </w:r>
+        <w:r>
+          <w:rPr>
+            <w:rStyle w:val="Hipervnculo"/>
+          </w:rPr>
+          <w:t>/outline</w:t>
         </w:r>
       </w:hyperlink>
     </w:p>
@@ -1145,10 +1169,7 @@
         </w:numPr>
       </w:pPr>
       <w:r>
-        <w:t>Behaviour</w:t>
-      </w:r>
-      <w:r>
-        <w:t xml:space="preserve"> that negatively affects the workgroup or violates academic integrity.</w:t>
+        <w:t>Behaviour that negatively affects the workgroup or violates academic integrity.</w:t>
       </w:r>
     </w:p>
     <w:p>
@@ -1206,6 +1227,7 @@
       </w:pPr>
       <w:r>
         <w:rPr>
+          <w:noProof/>
           <w:lang w:val="es-ES"/>
         </w:rPr>
         <w:drawing>
@@ -1307,6 +1329,74 @@
           <w:lang w:val="es-ES"/>
         </w:rPr>
       </w:pPr>
+      <w:r>
+        <w:rPr>
+          <w:noProof/>
+          <w:lang w:val="es-ES"/>
+        </w:rPr>
+        <w:drawing>
+          <wp:anchor distT="0" distB="0" distL="114300" distR="114300" simplePos="0" relativeHeight="251659264" behindDoc="0" locked="0" layoutInCell="1" allowOverlap="1" wp14:anchorId="78230EB4" wp14:editId="0C9C7076">
+            <wp:simplePos x="0" y="0"/>
+            <wp:positionH relativeFrom="column">
+              <wp:posOffset>4291965</wp:posOffset>
+            </wp:positionH>
+            <wp:positionV relativeFrom="paragraph">
+              <wp:posOffset>146685</wp:posOffset>
+            </wp:positionV>
+            <wp:extent cx="1211580" cy="814070"/>
+            <wp:effectExtent l="0" t="0" r="7620" b="5080"/>
+            <wp:wrapSquare wrapText="bothSides"/>
+            <wp:docPr id="1746392134" name="Imagen 3"/>
+            <wp:cNvGraphicFramePr>
+              <a:graphicFrameLocks xmlns:a="http://schemas.openxmlformats.org/drawingml/2006/main" noChangeAspect="1"/>
+            </wp:cNvGraphicFramePr>
+            <a:graphic xmlns:a="http://schemas.openxmlformats.org/drawingml/2006/main">
+              <a:graphicData uri="http://schemas.openxmlformats.org/drawingml/2006/picture">
+                <pic:pic xmlns:pic="http://schemas.openxmlformats.org/drawingml/2006/picture">
+                  <pic:nvPicPr>
+                    <pic:cNvPr id="0" name="Picture 11"/>
+                    <pic:cNvPicPr>
+                      <a:picLocks noChangeAspect="1" noChangeArrowheads="1"/>
+                    </pic:cNvPicPr>
+                  </pic:nvPicPr>
+                  <pic:blipFill>
+                    <a:blip r:embed="rId9" cstate="print">
+                      <a:extLst>
+                        <a:ext uri="{28A0092B-C50C-407E-A947-70E740481C1C}">
+                          <a14:useLocalDpi xmlns:a14="http://schemas.microsoft.com/office/drawing/2010/main" val="0"/>
+                        </a:ext>
+                      </a:extLst>
+                    </a:blip>
+                    <a:srcRect/>
+                    <a:stretch>
+                      <a:fillRect/>
+                    </a:stretch>
+                  </pic:blipFill>
+                  <pic:spPr bwMode="auto">
+                    <a:xfrm>
+                      <a:off x="0" y="0"/>
+                      <a:ext cx="1211580" cy="814070"/>
+                    </a:xfrm>
+                    <a:prstGeom prst="rect">
+                      <a:avLst/>
+                    </a:prstGeom>
+                    <a:noFill/>
+                    <a:ln>
+                      <a:noFill/>
+                    </a:ln>
+                  </pic:spPr>
+                </pic:pic>
+              </a:graphicData>
+            </a:graphic>
+            <wp14:sizeRelH relativeFrom="page">
+              <wp14:pctWidth>0</wp14:pctWidth>
+            </wp14:sizeRelH>
+            <wp14:sizeRelV relativeFrom="page">
+              <wp14:pctHeight>0</wp14:pctHeight>
+            </wp14:sizeRelV>
+          </wp:anchor>
+        </w:drawing>
+      </w:r>
     </w:p>
     <w:p>
       <w:pPr>
@@ -1318,6 +1408,12 @@
           <w:lang w:val="es-ES"/>
         </w:rPr>
       </w:pPr>
+      <w:r>
+        <w:rPr>
+          <w:lang w:val="es-ES"/>
+        </w:rPr>
+        <w:t>Prieto Fernández, Juan</w:t>
+      </w:r>
     </w:p>
     <w:p>
       <w:pPr>
@@ -1438,8 +1534,8 @@
     </w:p>
     <w:p/>
     <w:sectPr>
-      <w:headerReference w:type="default" r:id="rId9"/>
-      <w:footerReference w:type="default" r:id="rId10"/>
+      <w:headerReference w:type="default" r:id="rId10"/>
+      <w:footerReference w:type="default" r:id="rId11"/>
       <w:pgSz w:w="11906" w:h="16838"/>
       <w:pgMar w:top="1417" w:right="1701" w:bottom="1417" w:left="1701" w:header="708" w:footer="708" w:gutter="0"/>
       <w:cols w:space="708"/>
@@ -1590,8 +1686,16 @@
       <w:rPr>
         <w:lang w:val="es-ES"/>
       </w:rPr>
-      <w:t xml:space="preserve"> Report</w:t>
+      <w:t xml:space="preserve"> </w:t>
     </w:r>
+    <w:proofErr w:type="spellStart"/>
+    <w:r>
+      <w:rPr>
+        <w:lang w:val="es-ES"/>
+      </w:rPr>
+      <w:t>Report</w:t>
+    </w:r>
+    <w:proofErr w:type="spellEnd"/>
   </w:p>
   <w:p>
     <w:pPr>
@@ -4495,6 +4599,18 @@
       <w:lang w:val="en-GB"/>
     </w:rPr>
   </w:style>
+  <w:style w:type="character" w:styleId="Hipervnculovisitado">
+    <w:name w:val="FollowedHyperlink"/>
+    <w:basedOn w:val="Fuentedeprrafopredeter"/>
+    <w:uiPriority w:val="99"/>
+    <w:semiHidden/>
+    <w:unhideWhenUsed/>
+    <w:rsid w:val="00A61A2B"/>
+    <w:rPr>
+      <w:color w:val="ABAFA5" w:themeColor="followedHyperlink"/>
+      <w:u w:val="single"/>
+    </w:rPr>
+  </w:style>
 </w:styles>
 </file>
 

</xml_diff>

<commit_message>
docs: :memo: fired student access to the repository in the chartering report
</commit_message>
<xml_diff>
--- a/reports/Chartering Report.docx
+++ b/reports/Chartering Report.docx
@@ -488,19 +488,7 @@
           <w:rPr>
             <w:rStyle w:val="Hipervnculo"/>
           </w:rPr>
-          <w:t>https://ev.us.es/ultra/courses/_98112_1/c</w:t>
-        </w:r>
-        <w:r>
-          <w:rPr>
-            <w:rStyle w:val="Hipervnculo"/>
-          </w:rPr>
-          <w:t>l</w:t>
-        </w:r>
-        <w:r>
-          <w:rPr>
-            <w:rStyle w:val="Hipervnculo"/>
-          </w:rPr>
-          <w:t>/outline</w:t>
+          <w:t>https://ev.us.es/ultra/courses/_98112_1/cl/outline</w:t>
         </w:r>
       </w:hyperlink>
     </w:p>
@@ -1200,6 +1188,15 @@
       </w:r>
     </w:p>
     <w:p>
+      <w:r>
+        <w:lastRenderedPageBreak/>
+        <w:t xml:space="preserve">A fired student </w:t>
+      </w:r>
+      <w:r>
+        <w:t>will be forbidden to use this group’s repository.</w:t>
+      </w:r>
+    </w:p>
+    <w:p>
       <w:pPr>
         <w:pStyle w:val="Ttulo2"/>
         <w:numPr>
@@ -1208,7 +1205,6 @@
         </w:numPr>
       </w:pPr>
       <w:r>
-        <w:lastRenderedPageBreak/>
         <w:t>Acceptance</w:t>
       </w:r>
     </w:p>

</xml_diff>